<commit_message>
added detailed report for PCA and ICA
</commit_message>
<xml_diff>
--- a/ICA/report.docx
+++ b/ICA/report.docx
@@ -7,6 +7,623 @@
         <w:t>python ica.py</w:t>
       </w:r>
     </w:p>
+    <w:p>
+      <w:r>
+        <w:t>Total DATASET size:</w:t>
+      </w:r>
+    </w:p>
+    <w:p>
+      <w:proofErr w:type="spellStart"/>
+      <w:r>
+        <w:t>n_samples</w:t>
+      </w:r>
+      <w:proofErr w:type="spellEnd"/>
+      <w:r>
+        <w:t>: 1140</w:t>
+      </w:r>
+    </w:p>
+    <w:p>
+      <w:proofErr w:type="spellStart"/>
+      <w:r>
+        <w:t>n_features</w:t>
+      </w:r>
+      <w:proofErr w:type="spellEnd"/>
+      <w:r>
+        <w:t>: 2914</w:t>
+      </w:r>
+    </w:p>
+    <w:p>
+      <w:proofErr w:type="spellStart"/>
+      <w:r>
+        <w:t>n_classes</w:t>
+      </w:r>
+      <w:proofErr w:type="spellEnd"/>
+      <w:r>
+        <w:t>: 5</w:t>
+      </w:r>
+    </w:p>
+    <w:p>
+      <w:pPr>
+        <w:rPr>
+          <w:color w:val="FF0000"/>
+        </w:rPr>
+      </w:pPr>
+      <w:r>
+        <w:rPr>
+          <w:color w:val="FF0000"/>
+        </w:rPr>
+        <w:t>Extracting the top 50 eigenfaces from 855 faces</w:t>
+      </w:r>
+    </w:p>
+    <w:p>
+      <w:pPr>
+        <w:rPr>
+          <w:color w:val="FF0000"/>
+        </w:rPr>
+      </w:pPr>
+      <w:r>
+        <w:rPr>
+          <w:color w:val="FF0000"/>
+        </w:rPr>
+        <w:t>done in 0.432s</w:t>
+      </w:r>
+    </w:p>
+    <w:p>
+      <w:r>
+        <w:t>Projecting the input data on the eigenfaces orthonormal basis</w:t>
+      </w:r>
+    </w:p>
+    <w:p>
+      <w:r>
+        <w:t>done in 0.027s</w:t>
+      </w:r>
+    </w:p>
+    <w:p>
+      <w:pPr>
+        <w:rPr>
+          <w:color w:val="FF0000"/>
+        </w:rPr>
+      </w:pPr>
+      <w:r>
+        <w:rPr>
+          <w:color w:val="FF0000"/>
+        </w:rPr>
+        <w:t>Fitting the classifier to the training set</w:t>
+      </w:r>
+    </w:p>
+    <w:p>
+      <w:pPr>
+        <w:rPr>
+          <w:color w:val="FF0000"/>
+        </w:rPr>
+      </w:pPr>
+      <w:r>
+        <w:rPr>
+          <w:color w:val="FF0000"/>
+        </w:rPr>
+        <w:t>done in 5.878s</w:t>
+      </w:r>
+    </w:p>
+    <w:p>
+      <w:r>
+        <w:t>Best estimator found by grid search:</w:t>
+      </w:r>
+    </w:p>
+    <w:p>
+      <w:r>
+        <w:t xml:space="preserve">SVC(C=1000.0, </w:t>
+      </w:r>
+      <w:proofErr w:type="spellStart"/>
+      <w:r>
+        <w:t>break_ties</w:t>
+      </w:r>
+      <w:proofErr w:type="spellEnd"/>
+      <w:r>
+        <w:t xml:space="preserve">=False, </w:t>
+      </w:r>
+      <w:proofErr w:type="spellStart"/>
+      <w:r>
+        <w:t>cache_size</w:t>
+      </w:r>
+      <w:proofErr w:type="spellEnd"/>
+      <w:r>
+        <w:t xml:space="preserve">=200, </w:t>
+      </w:r>
+      <w:proofErr w:type="spellStart"/>
+      <w:r>
+        <w:t>class_weight</w:t>
+      </w:r>
+      <w:proofErr w:type="spellEnd"/>
+      <w:r>
+        <w:t>='balanced',</w:t>
+      </w:r>
+    </w:p>
+    <w:p>
+      <w:r>
+        <w:t xml:space="preserve">    coef0=0.0, </w:t>
+      </w:r>
+      <w:proofErr w:type="spellStart"/>
+      <w:r>
+        <w:t>decision_function_shape</w:t>
+      </w:r>
+      <w:proofErr w:type="spellEnd"/>
+      <w:r>
+        <w:t>='</w:t>
+      </w:r>
+      <w:proofErr w:type="spellStart"/>
+      <w:r>
+        <w:t>ovr</w:t>
+      </w:r>
+      <w:proofErr w:type="spellEnd"/>
+      <w:r>
+        <w:t>', degree=3, gamma=0.001,</w:t>
+      </w:r>
+    </w:p>
+    <w:p>
+      <w:r>
+        <w:t xml:space="preserve">    kernel='</w:t>
+      </w:r>
+      <w:proofErr w:type="spellStart"/>
+      <w:r>
+        <w:t>rbf</w:t>
+      </w:r>
+      <w:proofErr w:type="spellEnd"/>
+      <w:r>
+        <w:t xml:space="preserve">', </w:t>
+      </w:r>
+      <w:proofErr w:type="spellStart"/>
+      <w:r>
+        <w:t>max_iter</w:t>
+      </w:r>
+      <w:proofErr w:type="spellEnd"/>
+      <w:r>
+        <w:t xml:space="preserve">=-1, probability=False, </w:t>
+      </w:r>
+      <w:proofErr w:type="spellStart"/>
+      <w:r>
+        <w:t>random_state</w:t>
+      </w:r>
+      <w:proofErr w:type="spellEnd"/>
+      <w:r>
+        <w:t>=None,</w:t>
+      </w:r>
+    </w:p>
+    <w:p>
+      <w:r>
+        <w:t xml:space="preserve">    shrinking=True, </w:t>
+      </w:r>
+      <w:proofErr w:type="spellStart"/>
+      <w:r>
+        <w:t>tol</w:t>
+      </w:r>
+      <w:proofErr w:type="spellEnd"/>
+      <w:r>
+        <w:t>=0.001, verbose=False)</w:t>
+      </w:r>
+    </w:p>
+    <w:p>
+      <w:r>
+        <w:t>Predicting people's names on the test set</w:t>
+      </w:r>
+    </w:p>
+    <w:p>
+      <w:r>
+        <w:t>done in 0.012s</w:t>
+      </w:r>
+    </w:p>
+    <w:p>
+      <w:r>
+        <w:t xml:space="preserve">                   precision    recall  f1-score   support</w:t>
+      </w:r>
+    </w:p>
+    <w:p/>
+    <w:p>
+      <w:r>
+        <w:t xml:space="preserve">     Colin Powell       0.95      0.89      0.92        64</w:t>
+      </w:r>
+    </w:p>
+    <w:p>
+      <w:r>
+        <w:t xml:space="preserve">  Donald Rumsfeld       0.74      0.81      0.78        32</w:t>
+      </w:r>
+    </w:p>
+    <w:p>
+      <w:r>
+        <w:t xml:space="preserve">    George W Bush       0.93      0.87      0.90       127</w:t>
+      </w:r>
+    </w:p>
+    <w:p>
+      <w:r>
+        <w:t>Gerhard Schroeder       0.69      0.76      0.72        29</w:t>
+      </w:r>
+    </w:p>
+    <w:p>
+      <w:r>
+        <w:t xml:space="preserve">       Tony Blair       0.76      0.88      0.82        33</w:t>
+      </w:r>
+    </w:p>
+    <w:p/>
+    <w:p>
+      <w:r>
+        <w:t xml:space="preserve">         accuracy                           0.86       285</w:t>
+      </w:r>
+    </w:p>
+    <w:p>
+      <w:r>
+        <w:t xml:space="preserve">        macro </w:t>
+      </w:r>
+      <w:proofErr w:type="spellStart"/>
+      <w:r>
+        <w:t>avg</w:t>
+      </w:r>
+      <w:proofErr w:type="spellEnd"/>
+      <w:r>
+        <w:t xml:space="preserve">       0.81      0.84      0.83       285</w:t>
+      </w:r>
+    </w:p>
+    <w:p>
+      <w:r>
+        <w:t xml:space="preserve">     weighted </w:t>
+      </w:r>
+      <w:proofErr w:type="spellStart"/>
+      <w:r>
+        <w:t>avg</w:t>
+      </w:r>
+      <w:proofErr w:type="spellEnd"/>
+      <w:r>
+        <w:t xml:space="preserve">       0.87      0.86      0.86       285</w:t>
+      </w:r>
+    </w:p>
+    <w:p/>
+    <w:p>
+      <w:r>
+        <w:t>[[ 57   2   1   1   3]</w:t>
+      </w:r>
+    </w:p>
+    <w:p>
+      <w:r>
+        <w:t xml:space="preserve"> [  0  26   3   3   0]</w:t>
+      </w:r>
+    </w:p>
+    <w:p>
+      <w:r>
+        <w:t xml:space="preserve"> [  3   6 111   4   3]</w:t>
+      </w:r>
+    </w:p>
+    <w:p>
+      <w:r>
+        <w:t xml:space="preserve"> [  0   1   3  22   3]</w:t>
+      </w:r>
+    </w:p>
+    <w:p>
+      <w:r>
+        <w:t xml:space="preserve"> [  0   0   2   2  29]]</w:t>
+      </w:r>
+    </w:p>
+    <w:p/>
+    <w:p/>
+    <w:p/>
+    <w:p/>
+    <w:p/>
+    <w:p/>
+    <w:p/>
+    <w:p/>
+    <w:p/>
+    <w:p/>
+    <w:p/>
+    <w:p/>
+    <w:p>
+      <w:r>
+        <w:lastRenderedPageBreak/>
+        <w:t>python ica.py</w:t>
+      </w:r>
+    </w:p>
+    <w:p>
+      <w:r>
+        <w:t>Total DATASET size:</w:t>
+      </w:r>
+    </w:p>
+    <w:p>
+      <w:proofErr w:type="spellStart"/>
+      <w:r>
+        <w:t>n_samples</w:t>
+      </w:r>
+      <w:proofErr w:type="spellEnd"/>
+      <w:r>
+        <w:t>: 1140</w:t>
+      </w:r>
+    </w:p>
+    <w:p>
+      <w:proofErr w:type="spellStart"/>
+      <w:r>
+        <w:t>n_features</w:t>
+      </w:r>
+      <w:proofErr w:type="spellEnd"/>
+      <w:r>
+        <w:t>: 2914</w:t>
+      </w:r>
+    </w:p>
+    <w:p>
+      <w:proofErr w:type="spellStart"/>
+      <w:r>
+        <w:t>n_classes</w:t>
+      </w:r>
+      <w:proofErr w:type="spellEnd"/>
+      <w:r>
+        <w:t>: 5</w:t>
+      </w:r>
+    </w:p>
+    <w:p>
+      <w:pPr>
+        <w:rPr>
+          <w:color w:val="FF0000"/>
+        </w:rPr>
+      </w:pPr>
+      <w:r>
+        <w:rPr>
+          <w:color w:val="FF0000"/>
+        </w:rPr>
+        <w:t>Extracting the top 100 eigenfaces from 855 faces</w:t>
+      </w:r>
+    </w:p>
+    <w:p>
+      <w:r>
+        <w:rPr>
+          <w:color w:val="FF0000"/>
+        </w:rPr>
+        <w:t>done in 1.330s</w:t>
+      </w:r>
+    </w:p>
+    <w:p>
+      <w:r>
+        <w:t>Projecting the input data on the eigenfaces orthonormal basis</w:t>
+      </w:r>
+    </w:p>
+    <w:p>
+      <w:r>
+        <w:t>done in 0.029s</w:t>
+      </w:r>
+    </w:p>
+    <w:p>
+      <w:pPr>
+        <w:rPr>
+          <w:color w:val="FF0000"/>
+        </w:rPr>
+      </w:pPr>
+      <w:r>
+        <w:rPr>
+          <w:color w:val="FF0000"/>
+        </w:rPr>
+        <w:t>Fitting the classifier to the training set</w:t>
+      </w:r>
+    </w:p>
+    <w:p>
+      <w:pPr>
+        <w:rPr>
+          <w:color w:val="FF0000"/>
+        </w:rPr>
+      </w:pPr>
+      <w:r>
+        <w:rPr>
+          <w:color w:val="FF0000"/>
+        </w:rPr>
+        <w:t>done in 8.782s</w:t>
+      </w:r>
+    </w:p>
+    <w:p>
+      <w:r>
+        <w:t>Best estimator found by grid search:</w:t>
+      </w:r>
+    </w:p>
+    <w:p>
+      <w:r>
+        <w:t xml:space="preserve">SVC(C=1000.0, </w:t>
+      </w:r>
+      <w:proofErr w:type="spellStart"/>
+      <w:r>
+        <w:t>break_ties</w:t>
+      </w:r>
+      <w:proofErr w:type="spellEnd"/>
+      <w:r>
+        <w:t xml:space="preserve">=False, </w:t>
+      </w:r>
+      <w:proofErr w:type="spellStart"/>
+      <w:r>
+        <w:t>cache_size</w:t>
+      </w:r>
+      <w:proofErr w:type="spellEnd"/>
+      <w:r>
+        <w:t xml:space="preserve">=200, </w:t>
+      </w:r>
+      <w:proofErr w:type="spellStart"/>
+      <w:r>
+        <w:t>class_weight</w:t>
+      </w:r>
+      <w:proofErr w:type="spellEnd"/>
+      <w:r>
+        <w:t>='balanced',</w:t>
+      </w:r>
+    </w:p>
+    <w:p>
+      <w:r>
+        <w:t xml:space="preserve">    coef0=0.0, </w:t>
+      </w:r>
+      <w:proofErr w:type="spellStart"/>
+      <w:r>
+        <w:t>decision_function_shape</w:t>
+      </w:r>
+      <w:proofErr w:type="spellEnd"/>
+      <w:r>
+        <w:t>='</w:t>
+      </w:r>
+      <w:proofErr w:type="spellStart"/>
+      <w:r>
+        <w:t>ovr</w:t>
+      </w:r>
+      <w:proofErr w:type="spellEnd"/>
+      <w:r>
+        <w:t>', degree=3, gamma=0.0005,</w:t>
+      </w:r>
+    </w:p>
+    <w:p>
+      <w:r>
+        <w:t xml:space="preserve">    kernel='</w:t>
+      </w:r>
+      <w:proofErr w:type="spellStart"/>
+      <w:r>
+        <w:t>rbf</w:t>
+      </w:r>
+      <w:proofErr w:type="spellEnd"/>
+      <w:r>
+        <w:t xml:space="preserve">', </w:t>
+      </w:r>
+      <w:proofErr w:type="spellStart"/>
+      <w:r>
+        <w:t>max_iter</w:t>
+      </w:r>
+      <w:proofErr w:type="spellEnd"/>
+      <w:r>
+        <w:t xml:space="preserve">=-1, probability=False, </w:t>
+      </w:r>
+      <w:proofErr w:type="spellStart"/>
+      <w:r>
+        <w:t>random_state</w:t>
+      </w:r>
+      <w:proofErr w:type="spellEnd"/>
+      <w:r>
+        <w:t>=None,</w:t>
+      </w:r>
+    </w:p>
+    <w:p>
+      <w:r>
+        <w:t xml:space="preserve">    shrinking=True, </w:t>
+      </w:r>
+      <w:proofErr w:type="spellStart"/>
+      <w:r>
+        <w:t>tol</w:t>
+      </w:r>
+      <w:proofErr w:type="spellEnd"/>
+      <w:r>
+        <w:t>=0.001, verbose=False)</w:t>
+      </w:r>
+    </w:p>
+    <w:p>
+      <w:r>
+        <w:t>Predicting people's names on the test set</w:t>
+      </w:r>
+    </w:p>
+    <w:p>
+      <w:r>
+        <w:t>done in 0.022s</w:t>
+      </w:r>
+    </w:p>
+    <w:p>
+      <w:r>
+        <w:t xml:space="preserve">                   precision    recall  f1-score   support</w:t>
+      </w:r>
+    </w:p>
+    <w:p/>
+    <w:p>
+      <w:r>
+        <w:t xml:space="preserve">     Colin Powell       0.88      0.92      0.90        64</w:t>
+      </w:r>
+    </w:p>
+    <w:p>
+      <w:r>
+        <w:t xml:space="preserve">  Donald Rumsfeld       0.83      0.78      0.81        32</w:t>
+      </w:r>
+    </w:p>
+    <w:p>
+      <w:r>
+        <w:t xml:space="preserve">    George W Bush       0.94      0.91      0.92       127</w:t>
+      </w:r>
+    </w:p>
+    <w:p>
+      <w:r>
+        <w:t>Gerhard Schroeder       0.74      0.86      0.79        29</w:t>
+      </w:r>
+    </w:p>
+    <w:p>
+      <w:r>
+        <w:t xml:space="preserve">       Tony Blair       0.88      0.85      0.86        33</w:t>
+      </w:r>
+    </w:p>
+    <w:p/>
+    <w:p>
+      <w:r>
+        <w:t xml:space="preserve">         accuracy                           0.88       285</w:t>
+      </w:r>
+    </w:p>
+    <w:p>
+      <w:r>
+        <w:t xml:space="preserve">        macro </w:t>
+      </w:r>
+      <w:proofErr w:type="spellStart"/>
+      <w:r>
+        <w:t>avg</w:t>
+      </w:r>
+      <w:proofErr w:type="spellEnd"/>
+      <w:r>
+        <w:t xml:space="preserve">       0.85      0.86      0.86       285</w:t>
+      </w:r>
+    </w:p>
+    <w:p>
+      <w:r>
+        <w:t xml:space="preserve">     weighted </w:t>
+      </w:r>
+      <w:proofErr w:type="spellStart"/>
+      <w:r>
+        <w:t>avg</w:t>
+      </w:r>
+      <w:proofErr w:type="spellEnd"/>
+      <w:r>
+        <w:t xml:space="preserve">       0.89      0.88      0.88       285</w:t>
+      </w:r>
+    </w:p>
+    <w:p/>
+    <w:p>
+      <w:r>
+        <w:t>[[ 59   2   1   1   1]</w:t>
+      </w:r>
+    </w:p>
+    <w:p>
+      <w:r>
+        <w:t xml:space="preserve"> [  1  25   1   3   2]</w:t>
+      </w:r>
+    </w:p>
+    <w:p>
+      <w:r>
+        <w:t xml:space="preserve"> [  7   3 115   2   0]</w:t>
+      </w:r>
+    </w:p>
+    <w:p>
+      <w:r>
+        <w:t xml:space="preserve"> [  0   0   3  25   1]</w:t>
+      </w:r>
+    </w:p>
+    <w:p>
+      <w:r>
+        <w:t xml:space="preserve"> [  0   0   2   3  28]]</w:t>
+      </w:r>
+    </w:p>
+    <w:p/>
+    <w:p/>
+    <w:p/>
+    <w:p/>
+    <w:p/>
+    <w:p/>
+    <w:p/>
+    <w:p/>
+    <w:p/>
+    <w:p/>
+    <w:p/>
+    <w:p/>
+    <w:p>
+      <w:r>
+        <w:lastRenderedPageBreak/>
+        <w:t>python ica.py</w:t>
+      </w:r>
+    </w:p>
     <w:p/>
     <w:p>
       <w:r>
@@ -45,12 +662,28 @@
     </w:p>
     <w:p/>
     <w:p>
-      <w:r>
+      <w:pPr>
+        <w:rPr>
+          <w:color w:val="FF0000"/>
+        </w:rPr>
+      </w:pPr>
+      <w:r>
+        <w:rPr>
+          <w:color w:val="FF0000"/>
+        </w:rPr>
         <w:t>Extracting the top 150 eigenfaces from 855 faces</w:t>
       </w:r>
     </w:p>
     <w:p>
-      <w:r>
+      <w:pPr>
+        <w:rPr>
+          <w:color w:val="FF0000"/>
+        </w:rPr>
+      </w:pPr>
+      <w:r>
+        <w:rPr>
+          <w:color w:val="FF0000"/>
+        </w:rPr>
         <w:t>done in 1.963s</w:t>
       </w:r>
     </w:p>
@@ -102,12 +735,12 @@
     <w:p>
       <w:pPr>
         <w:rPr>
-          <w:color w:val="FF0000"/>
+          <w:color w:val="000000" w:themeColor="text1"/>
         </w:rPr>
       </w:pPr>
       <w:r>
         <w:rPr>
-          <w:color w:val="FF0000"/>
+          <w:color w:val="000000" w:themeColor="text1"/>
         </w:rPr>
         <w:t>Best estimator found by grid search:</w:t>
       </w:r>
@@ -115,54 +748,54 @@
     <w:p>
       <w:pPr>
         <w:rPr>
-          <w:color w:val="FF0000"/>
+          <w:color w:val="000000" w:themeColor="text1"/>
         </w:rPr>
       </w:pPr>
       <w:r>
         <w:rPr>
-          <w:color w:val="FF0000"/>
+          <w:color w:val="000000" w:themeColor="text1"/>
         </w:rPr>
         <w:t xml:space="preserve">SVC(C=1000.0, </w:t>
       </w:r>
       <w:proofErr w:type="spellStart"/>
       <w:r>
         <w:rPr>
-          <w:color w:val="FF0000"/>
+          <w:color w:val="000000" w:themeColor="text1"/>
         </w:rPr>
         <w:t>break_ties</w:t>
       </w:r>
       <w:proofErr w:type="spellEnd"/>
       <w:r>
         <w:rPr>
-          <w:color w:val="FF0000"/>
+          <w:color w:val="000000" w:themeColor="text1"/>
         </w:rPr>
         <w:t xml:space="preserve">=False, </w:t>
       </w:r>
       <w:proofErr w:type="spellStart"/>
       <w:r>
         <w:rPr>
-          <w:color w:val="FF0000"/>
+          <w:color w:val="000000" w:themeColor="text1"/>
         </w:rPr>
         <w:t>cache_size</w:t>
       </w:r>
       <w:proofErr w:type="spellEnd"/>
       <w:r>
         <w:rPr>
-          <w:color w:val="FF0000"/>
+          <w:color w:val="000000" w:themeColor="text1"/>
         </w:rPr>
         <w:t xml:space="preserve">=200, </w:t>
       </w:r>
       <w:proofErr w:type="spellStart"/>
       <w:r>
         <w:rPr>
-          <w:color w:val="FF0000"/>
+          <w:color w:val="000000" w:themeColor="text1"/>
         </w:rPr>
         <w:t>class_weight</w:t>
       </w:r>
       <w:proofErr w:type="spellEnd"/>
       <w:r>
         <w:rPr>
-          <w:color w:val="FF0000"/>
+          <w:color w:val="000000" w:themeColor="text1"/>
         </w:rPr>
         <w:t>='balanced',</w:t>
       </w:r>
@@ -170,40 +803,40 @@
     <w:p>
       <w:pPr>
         <w:rPr>
-          <w:color w:val="FF0000"/>
+          <w:color w:val="000000" w:themeColor="text1"/>
         </w:rPr>
       </w:pPr>
       <w:r>
         <w:rPr>
-          <w:color w:val="FF0000"/>
+          <w:color w:val="000000" w:themeColor="text1"/>
         </w:rPr>
         <w:t xml:space="preserve">    coef0=0.0, </w:t>
       </w:r>
       <w:proofErr w:type="spellStart"/>
       <w:r>
         <w:rPr>
-          <w:color w:val="FF0000"/>
+          <w:color w:val="000000" w:themeColor="text1"/>
         </w:rPr>
         <w:t>decision_function_shape</w:t>
       </w:r>
       <w:proofErr w:type="spellEnd"/>
       <w:r>
         <w:rPr>
-          <w:color w:val="FF0000"/>
+          <w:color w:val="000000" w:themeColor="text1"/>
         </w:rPr>
         <w:t>='</w:t>
       </w:r>
       <w:proofErr w:type="spellStart"/>
       <w:r>
         <w:rPr>
-          <w:color w:val="FF0000"/>
+          <w:color w:val="000000" w:themeColor="text1"/>
         </w:rPr>
         <w:t>ovr</w:t>
       </w:r>
       <w:proofErr w:type="spellEnd"/>
       <w:r>
         <w:rPr>
-          <w:color w:val="FF0000"/>
+          <w:color w:val="000000" w:themeColor="text1"/>
         </w:rPr>
         <w:t>', degree=3, gamma=0.001,</w:t>
       </w:r>
@@ -211,54 +844,54 @@
     <w:p>
       <w:pPr>
         <w:rPr>
-          <w:color w:val="FF0000"/>
+          <w:color w:val="000000" w:themeColor="text1"/>
         </w:rPr>
       </w:pPr>
       <w:r>
         <w:rPr>
-          <w:color w:val="FF0000"/>
+          <w:color w:val="000000" w:themeColor="text1"/>
         </w:rPr>
         <w:t xml:space="preserve">    kernel='</w:t>
       </w:r>
       <w:proofErr w:type="spellStart"/>
       <w:r>
         <w:rPr>
-          <w:color w:val="FF0000"/>
+          <w:color w:val="000000" w:themeColor="text1"/>
         </w:rPr>
         <w:t>rbf</w:t>
       </w:r>
       <w:proofErr w:type="spellEnd"/>
       <w:r>
         <w:rPr>
-          <w:color w:val="FF0000"/>
+          <w:color w:val="000000" w:themeColor="text1"/>
         </w:rPr>
         <w:t xml:space="preserve">', </w:t>
       </w:r>
       <w:proofErr w:type="spellStart"/>
       <w:r>
         <w:rPr>
-          <w:color w:val="FF0000"/>
+          <w:color w:val="000000" w:themeColor="text1"/>
         </w:rPr>
         <w:t>max_iter</w:t>
       </w:r>
       <w:proofErr w:type="spellEnd"/>
       <w:r>
         <w:rPr>
-          <w:color w:val="FF0000"/>
+          <w:color w:val="000000" w:themeColor="text1"/>
         </w:rPr>
         <w:t xml:space="preserve">=-1, probability=False, </w:t>
       </w:r>
       <w:proofErr w:type="spellStart"/>
       <w:r>
         <w:rPr>
-          <w:color w:val="FF0000"/>
+          <w:color w:val="000000" w:themeColor="text1"/>
         </w:rPr>
         <w:t>random_state</w:t>
       </w:r>
       <w:proofErr w:type="spellEnd"/>
       <w:r>
         <w:rPr>
-          <w:color w:val="FF0000"/>
+          <w:color w:val="000000" w:themeColor="text1"/>
         </w:rPr>
         <w:t>=None,</w:t>
       </w:r>
@@ -266,26 +899,26 @@
     <w:p>
       <w:pPr>
         <w:rPr>
-          <w:color w:val="FF0000"/>
+          <w:color w:val="000000" w:themeColor="text1"/>
         </w:rPr>
       </w:pPr>
       <w:r>
         <w:rPr>
-          <w:color w:val="FF0000"/>
+          <w:color w:val="000000" w:themeColor="text1"/>
         </w:rPr>
         <w:t xml:space="preserve">    shrinking=True, </w:t>
       </w:r>
       <w:proofErr w:type="spellStart"/>
       <w:r>
         <w:rPr>
-          <w:color w:val="FF0000"/>
+          <w:color w:val="000000" w:themeColor="text1"/>
         </w:rPr>
         <w:t>tol</w:t>
       </w:r>
       <w:proofErr w:type="spellEnd"/>
       <w:r>
         <w:rPr>
-          <w:color w:val="FF0000"/>
+          <w:color w:val="000000" w:themeColor="text1"/>
         </w:rPr>
         <w:t>=0.001, verbose=False)</w:t>
       </w:r>
@@ -311,15 +944,7 @@
       </w:r>
       <w:r>
         <w:tab/>
-      </w:r>
-      <w:r>
-        <w:t xml:space="preserve">precision    recall  </w:t>
-      </w:r>
-      <w:r>
-        <w:t xml:space="preserve"> </w:t>
-      </w:r>
-      <w:r>
-        <w:t>f1-score   support</w:t>
+        <w:t>precision    recall   f1-score   support</w:t>
       </w:r>
     </w:p>
     <w:p/>
@@ -329,144 +954,33 @@
       </w:r>
       <w:r>
         <w:tab/>
-        <w:t xml:space="preserve">      </w:t>
-      </w:r>
-      <w:r>
-        <w:t xml:space="preserve">0.86      </w:t>
-      </w:r>
-      <w:r>
-        <w:t xml:space="preserve"> </w:t>
-      </w:r>
-      <w:r>
-        <w:t xml:space="preserve">0.89      </w:t>
-      </w:r>
-      <w:r>
-        <w:t xml:space="preserve">  </w:t>
-      </w:r>
-      <w:r>
-        <w:t xml:space="preserve">0.88        </w:t>
-      </w:r>
-      <w:r>
-        <w:t xml:space="preserve"> </w:t>
-      </w:r>
-      <w:r>
-        <w:t>64</w:t>
-      </w:r>
-    </w:p>
-    <w:p>
-      <w:r>
-        <w:t xml:space="preserve">  Donald Rumsfeld       </w:t>
-      </w:r>
-      <w:r>
-        <w:t xml:space="preserve">      </w:t>
-      </w:r>
-      <w:r>
-        <w:t xml:space="preserve">0.82      </w:t>
-      </w:r>
-      <w:r>
-        <w:t xml:space="preserve"> </w:t>
-      </w:r>
-      <w:r>
-        <w:t xml:space="preserve">0.84      </w:t>
-      </w:r>
-      <w:r>
-        <w:t xml:space="preserve">  </w:t>
-      </w:r>
-      <w:r>
-        <w:t xml:space="preserve">0.83        </w:t>
-      </w:r>
-      <w:r>
-        <w:t xml:space="preserve"> </w:t>
-      </w:r>
-      <w:r>
-        <w:t>32</w:t>
-      </w:r>
-    </w:p>
-    <w:p>
-      <w:r>
-        <w:t xml:space="preserve">    George W Bush       </w:t>
-      </w:r>
-      <w:r>
-        <w:t xml:space="preserve">       </w:t>
-      </w:r>
-      <w:r>
-        <w:t xml:space="preserve">0.95      </w:t>
-      </w:r>
-      <w:r>
-        <w:t xml:space="preserve"> </w:t>
-      </w:r>
-      <w:r>
-        <w:t xml:space="preserve">0.87      </w:t>
-      </w:r>
-      <w:r>
-        <w:t xml:space="preserve">  </w:t>
-      </w:r>
-      <w:r>
-        <w:t xml:space="preserve">0.91       </w:t>
-      </w:r>
-      <w:r>
-        <w:t xml:space="preserve"> </w:t>
-      </w:r>
-      <w:r>
-        <w:t>127</w:t>
-      </w:r>
-    </w:p>
-    <w:p>
-      <w:r>
-        <w:t xml:space="preserve">Gerhard Schroeder       </w:t>
-      </w:r>
-      <w:r>
-        <w:t xml:space="preserve">    </w:t>
-      </w:r>
-      <w:r>
-        <w:t xml:space="preserve">0.72      </w:t>
-      </w:r>
-      <w:r>
-        <w:t xml:space="preserve">  </w:t>
-      </w:r>
-      <w:r>
-        <w:t xml:space="preserve">0.90      </w:t>
-      </w:r>
-      <w:r>
-        <w:t xml:space="preserve">  </w:t>
-      </w:r>
-      <w:r>
-        <w:t>0.80        29</w:t>
-      </w:r>
-    </w:p>
-    <w:p>
-      <w:r>
-        <w:t xml:space="preserve">       Tony Blair       </w:t>
-      </w:r>
-      <w:r>
-        <w:t xml:space="preserve">              </w:t>
-      </w:r>
-      <w:r>
-        <w:t xml:space="preserve">0.82      </w:t>
-      </w:r>
-      <w:r>
-        <w:t xml:space="preserve"> </w:t>
-      </w:r>
-      <w:r>
-        <w:t xml:space="preserve">0.82      </w:t>
-      </w:r>
-      <w:r>
-        <w:t xml:space="preserve">  </w:t>
-      </w:r>
-      <w:r>
-        <w:t>0.82        33</w:t>
-      </w:r>
-    </w:p>
-    <w:p/>
-    <w:p>
-      <w:r>
-        <w:t xml:space="preserve">         accuracy                           </w:t>
-      </w:r>
-      <w:r>
-        <w:t xml:space="preserve">                         </w:t>
-      </w:r>
-      <w:r>
-        <w:t>0.87       285</w:t>
+        <w:t xml:space="preserve">      0.86       0.89        0.88         64</w:t>
+      </w:r>
+    </w:p>
+    <w:p>
+      <w:r>
+        <w:t xml:space="preserve">  Donald Rumsfeld             0.82       0.84        0.83         32</w:t>
+      </w:r>
+    </w:p>
+    <w:p>
+      <w:r>
+        <w:t xml:space="preserve">    George W Bush              0.95       0.87        0.91        127</w:t>
+      </w:r>
+    </w:p>
+    <w:p>
+      <w:r>
+        <w:t>Gerhard Schroeder           0.72        0.90        0.80        29</w:t>
+      </w:r>
+    </w:p>
+    <w:p>
+      <w:r>
+        <w:t xml:space="preserve">       Tony Blair                     0.82       0.82        0.82        33</w:t>
+      </w:r>
+    </w:p>
+    <w:p/>
+    <w:p>
+      <w:r>
+        <w:t xml:space="preserve">         accuracy                                                    0.87       285</w:t>
       </w:r>
     </w:p>
     <w:p>
@@ -479,25 +993,7 @@
       </w:r>
       <w:proofErr w:type="spellEnd"/>
       <w:r>
-        <w:t xml:space="preserve">       </w:t>
-      </w:r>
-      <w:r>
-        <w:t xml:space="preserve">            </w:t>
-      </w:r>
-      <w:r>
-        <w:t xml:space="preserve">0.83      </w:t>
-      </w:r>
-      <w:r>
-        <w:t xml:space="preserve"> </w:t>
-      </w:r>
-      <w:r>
-        <w:t xml:space="preserve">0.86      </w:t>
-      </w:r>
-      <w:r>
-        <w:t xml:space="preserve">  </w:t>
-      </w:r>
-      <w:r>
-        <w:t>0.85       285</w:t>
+        <w:t xml:space="preserve">                   0.83       0.86        0.85       285</w:t>
       </w:r>
     </w:p>
     <w:p>
@@ -510,25 +1006,7 @@
       </w:r>
       <w:proofErr w:type="spellEnd"/>
       <w:r>
-        <w:t xml:space="preserve">       </w:t>
-      </w:r>
-      <w:r>
-        <w:t xml:space="preserve">         </w:t>
-      </w:r>
-      <w:r>
-        <w:t xml:space="preserve">0.88      </w:t>
-      </w:r>
-      <w:r>
-        <w:t xml:space="preserve"> </w:t>
-      </w:r>
-      <w:r>
-        <w:t xml:space="preserve">0.87      </w:t>
-      </w:r>
-      <w:r>
-        <w:t xml:space="preserve">  </w:t>
-      </w:r>
-      <w:r>
-        <w:t>0.87       285</w:t>
+        <w:t xml:space="preserve">                0.88       0.87        0.87       285</w:t>
       </w:r>
     </w:p>
     <w:p/>
@@ -555,6 +1033,310 @@
     <w:p>
       <w:r>
         <w:t xml:space="preserve"> [  0   1   2   3  27]]</w:t>
+      </w:r>
+    </w:p>
+    <w:p/>
+    <w:p/>
+    <w:p/>
+    <w:p/>
+    <w:p/>
+    <w:p>
+      <w:r>
+        <w:lastRenderedPageBreak/>
+        <w:t>python ica.py</w:t>
+      </w:r>
+    </w:p>
+    <w:p>
+      <w:r>
+        <w:t>Total DATASET size:</w:t>
+      </w:r>
+    </w:p>
+    <w:p>
+      <w:proofErr w:type="spellStart"/>
+      <w:r>
+        <w:t>n_samples</w:t>
+      </w:r>
+      <w:proofErr w:type="spellEnd"/>
+      <w:r>
+        <w:t>: 1140</w:t>
+      </w:r>
+    </w:p>
+    <w:p>
+      <w:proofErr w:type="spellStart"/>
+      <w:r>
+        <w:t>n_features</w:t>
+      </w:r>
+      <w:proofErr w:type="spellEnd"/>
+      <w:r>
+        <w:t>: 2914</w:t>
+      </w:r>
+    </w:p>
+    <w:p>
+      <w:proofErr w:type="spellStart"/>
+      <w:r>
+        <w:t>n_classes</w:t>
+      </w:r>
+      <w:proofErr w:type="spellEnd"/>
+      <w:r>
+        <w:t>: 5</w:t>
+      </w:r>
+    </w:p>
+    <w:p>
+      <w:pPr>
+        <w:rPr>
+          <w:color w:val="FF0000"/>
+        </w:rPr>
+      </w:pPr>
+      <w:r>
+        <w:rPr>
+          <w:color w:val="FF0000"/>
+        </w:rPr>
+        <w:t>Extracting the top 200 eigenfaces from 855 faces</w:t>
+      </w:r>
+    </w:p>
+    <w:p>
+      <w:pPr>
+        <w:rPr>
+          <w:color w:val="FF0000"/>
+        </w:rPr>
+      </w:pPr>
+      <w:r>
+        <w:rPr>
+          <w:color w:val="FF0000"/>
+        </w:rPr>
+        <w:t>done in 3.471s</w:t>
+      </w:r>
+    </w:p>
+    <w:p>
+      <w:r>
+        <w:t>Projecting the input data on the eigenfaces orthonormal basis</w:t>
+      </w:r>
+    </w:p>
+    <w:p>
+      <w:r>
+        <w:t>done in 0.038s</w:t>
+      </w:r>
+    </w:p>
+    <w:p>
+      <w:pPr>
+        <w:rPr>
+          <w:color w:val="FF0000"/>
+        </w:rPr>
+      </w:pPr>
+      <w:r>
+        <w:rPr>
+          <w:color w:val="FF0000"/>
+        </w:rPr>
+        <w:t>Fitting the classifier to the training set</w:t>
+      </w:r>
+    </w:p>
+    <w:p>
+      <w:pPr>
+        <w:rPr>
+          <w:color w:val="FF0000"/>
+        </w:rPr>
+      </w:pPr>
+      <w:r>
+        <w:rPr>
+          <w:color w:val="FF0000"/>
+        </w:rPr>
+        <w:t>done in 19.076s</w:t>
+      </w:r>
+    </w:p>
+    <w:p>
+      <w:r>
+        <w:t>Best estimator found by grid search:</w:t>
+      </w:r>
+    </w:p>
+    <w:p>
+      <w:r>
+        <w:t xml:space="preserve">SVC(C=1000.0, </w:t>
+      </w:r>
+      <w:proofErr w:type="spellStart"/>
+      <w:r>
+        <w:t>break_ties</w:t>
+      </w:r>
+      <w:proofErr w:type="spellEnd"/>
+      <w:r>
+        <w:t xml:space="preserve">=False, </w:t>
+      </w:r>
+      <w:proofErr w:type="spellStart"/>
+      <w:r>
+        <w:t>cache_size</w:t>
+      </w:r>
+      <w:proofErr w:type="spellEnd"/>
+      <w:r>
+        <w:t xml:space="preserve">=200, </w:t>
+      </w:r>
+      <w:proofErr w:type="spellStart"/>
+      <w:r>
+        <w:t>class_weight</w:t>
+      </w:r>
+      <w:proofErr w:type="spellEnd"/>
+      <w:r>
+        <w:t>='balanced',</w:t>
+      </w:r>
+    </w:p>
+    <w:p>
+      <w:r>
+        <w:t xml:space="preserve">    coef0=0.0, </w:t>
+      </w:r>
+      <w:proofErr w:type="spellStart"/>
+      <w:r>
+        <w:t>decision_function_shape</w:t>
+      </w:r>
+      <w:proofErr w:type="spellEnd"/>
+      <w:r>
+        <w:t>='</w:t>
+      </w:r>
+      <w:proofErr w:type="spellStart"/>
+      <w:r>
+        <w:t>ovr</w:t>
+      </w:r>
+      <w:proofErr w:type="spellEnd"/>
+      <w:r>
+        <w:t>', degree=3, gamma=0.0005,</w:t>
+      </w:r>
+    </w:p>
+    <w:p>
+      <w:r>
+        <w:t xml:space="preserve">    kernel='</w:t>
+      </w:r>
+      <w:proofErr w:type="spellStart"/>
+      <w:r>
+        <w:t>rbf</w:t>
+      </w:r>
+      <w:proofErr w:type="spellEnd"/>
+      <w:r>
+        <w:t xml:space="preserve">', </w:t>
+      </w:r>
+      <w:proofErr w:type="spellStart"/>
+      <w:r>
+        <w:t>max_iter</w:t>
+      </w:r>
+      <w:proofErr w:type="spellEnd"/>
+      <w:r>
+        <w:t xml:space="preserve">=-1, probability=False, </w:t>
+      </w:r>
+      <w:proofErr w:type="spellStart"/>
+      <w:r>
+        <w:t>random_state</w:t>
+      </w:r>
+      <w:proofErr w:type="spellEnd"/>
+      <w:r>
+        <w:t>=None,</w:t>
+      </w:r>
+    </w:p>
+    <w:p>
+      <w:r>
+        <w:t xml:space="preserve">    shrinking=True, </w:t>
+      </w:r>
+      <w:proofErr w:type="spellStart"/>
+      <w:r>
+        <w:t>tol</w:t>
+      </w:r>
+      <w:proofErr w:type="spellEnd"/>
+      <w:r>
+        <w:t>=0.001, verbose=False)</w:t>
+      </w:r>
+    </w:p>
+    <w:p>
+      <w:r>
+        <w:t>Predicting people's names on the test set</w:t>
+      </w:r>
+    </w:p>
+    <w:p>
+      <w:r>
+        <w:t>done in 0.054s</w:t>
+      </w:r>
+    </w:p>
+    <w:p>
+      <w:r>
+        <w:t xml:space="preserve">                   precision    recall  f1-score   support</w:t>
+      </w:r>
+    </w:p>
+    <w:p/>
+    <w:p>
+      <w:r>
+        <w:t xml:space="preserve">     Colin Powell       0.83      0.92      0.87        64</w:t>
+      </w:r>
+    </w:p>
+    <w:p>
+      <w:r>
+        <w:t xml:space="preserve">  Donald Rumsfeld       0.82      0.88      0.85        32</w:t>
+      </w:r>
+    </w:p>
+    <w:p>
+      <w:r>
+        <w:t xml:space="preserve">    George W Bush       0.93      0.87      0.90       127</w:t>
+      </w:r>
+    </w:p>
+    <w:p>
+      <w:r>
+        <w:t>Gerhard Schroeder       0.82      0.93      0.87        29</w:t>
+      </w:r>
+    </w:p>
+    <w:p>
+      <w:r>
+        <w:t xml:space="preserve">       Tony Blair       0.96      0.82      0.89        33</w:t>
+      </w:r>
+    </w:p>
+    <w:p/>
+    <w:p>
+      <w:r>
+        <w:t xml:space="preserve">         accuracy                           0.88       285</w:t>
+      </w:r>
+    </w:p>
+    <w:p>
+      <w:r>
+        <w:t xml:space="preserve">        macro </w:t>
+      </w:r>
+      <w:proofErr w:type="spellStart"/>
+      <w:r>
+        <w:t>avg</w:t>
+      </w:r>
+      <w:proofErr w:type="spellEnd"/>
+      <w:r>
+        <w:t xml:space="preserve">       0.87      0.88      0.88       285</w:t>
+      </w:r>
+    </w:p>
+    <w:p>
+      <w:r>
+        <w:t xml:space="preserve">     weighted </w:t>
+      </w:r>
+      <w:proofErr w:type="spellStart"/>
+      <w:r>
+        <w:t>avg</w:t>
+      </w:r>
+      <w:proofErr w:type="spellEnd"/>
+      <w:r>
+        <w:t xml:space="preserve">       0.89      0.88      0.88       285</w:t>
+      </w:r>
+    </w:p>
+    <w:p/>
+    <w:p>
+      <w:r>
+        <w:t>[[ 59   2   3   0   0]</w:t>
+      </w:r>
+    </w:p>
+    <w:p>
+      <w:r>
+        <w:t xml:space="preserve"> [  1  28   1   1   1]</w:t>
+      </w:r>
+    </w:p>
+    <w:p>
+      <w:r>
+        <w:t xml:space="preserve"> [ 10   4 111   2   0]</w:t>
+      </w:r>
+    </w:p>
+    <w:p>
+      <w:r>
+        <w:t xml:space="preserve"> [  1   0   1  27   0]</w:t>
+      </w:r>
+    </w:p>
+    <w:p>
+      <w:r>
+        <w:t xml:space="preserve"> [  0   0   3   3  27]]</w:t>
       </w:r>
     </w:p>
     <w:sectPr>

</xml_diff>